<commit_message>
Update: Revised CommitOwners and Entropy documentation; added .gitignore
</commit_message>
<xml_diff>
--- a/CommitOwners Documentation.docx
+++ b/CommitOwners Documentation.docx
@@ -144,87 +144,7 @@
           <w:rFonts w:ascii="Aptos" w:eastAsia="Aptos" w:hAnsi="Aptos" w:cs="Aptos"/>
           <w:color w:val="000000" w:themeColor="text1"/>
         </w:rPr>
-        <w:t xml:space="preserve">: Four arrays track optimal solutions - </w:t>
-      </w:r>
-      <w:proofErr w:type="spellStart"/>
-      <w:r>
-        <w:rPr>
-          <w:rFonts w:ascii="Aptos" w:eastAsia="Aptos" w:hAnsi="Aptos" w:cs="Aptos"/>
-          <w:color w:val="000000" w:themeColor="text1"/>
-        </w:rPr>
-        <w:t>maxCommits</w:t>
-      </w:r>
-      <w:proofErr w:type="spellEnd"/>
-      <w:r>
-        <w:rPr>
-          <w:rFonts w:ascii="Aptos" w:eastAsia="Aptos" w:hAnsi="Aptos" w:cs="Aptos"/>
-          <w:color w:val="000000" w:themeColor="text1"/>
-        </w:rPr>
-        <w:t xml:space="preserve"> stores maximum commits from position </w:t>
-      </w:r>
-      <w:proofErr w:type="spellStart"/>
-      <w:r>
-        <w:rPr>
-          <w:rFonts w:ascii="Aptos" w:eastAsia="Aptos" w:hAnsi="Aptos" w:cs="Aptos"/>
-          <w:color w:val="000000" w:themeColor="text1"/>
-        </w:rPr>
-        <w:t>i</w:t>
-      </w:r>
-      <w:proofErr w:type="spellEnd"/>
-      <w:r>
-        <w:rPr>
-          <w:rFonts w:ascii="Aptos" w:eastAsia="Aptos" w:hAnsi="Aptos" w:cs="Aptos"/>
-          <w:color w:val="000000" w:themeColor="text1"/>
-        </w:rPr>
-        <w:t xml:space="preserve">, </w:t>
-      </w:r>
-      <w:proofErr w:type="spellStart"/>
-      <w:r>
-        <w:rPr>
-          <w:rFonts w:ascii="Aptos" w:eastAsia="Aptos" w:hAnsi="Aptos" w:cs="Aptos"/>
-          <w:color w:val="000000" w:themeColor="text1"/>
-        </w:rPr>
-        <w:t>totalWays</w:t>
-      </w:r>
-      <w:proofErr w:type="spellEnd"/>
-      <w:r>
-        <w:rPr>
-          <w:rFonts w:ascii="Aptos" w:eastAsia="Aptos" w:hAnsi="Aptos" w:cs="Aptos"/>
-          <w:color w:val="000000" w:themeColor="text1"/>
-        </w:rPr>
-        <w:t xml:space="preserve"> counts all decompositions, </w:t>
-      </w:r>
-      <w:proofErr w:type="spellStart"/>
-      <w:r>
-        <w:rPr>
-          <w:rFonts w:ascii="Aptos" w:eastAsia="Aptos" w:hAnsi="Aptos" w:cs="Aptos"/>
-          <w:color w:val="000000" w:themeColor="text1"/>
-        </w:rPr>
-        <w:t>optimalWays</w:t>
-      </w:r>
-      <w:proofErr w:type="spellEnd"/>
-      <w:r>
-        <w:rPr>
-          <w:rFonts w:ascii="Aptos" w:eastAsia="Aptos" w:hAnsi="Aptos" w:cs="Aptos"/>
-          <w:color w:val="000000" w:themeColor="text1"/>
-        </w:rPr>
-        <w:t xml:space="preserve"> counts optimal decompositions, </w:t>
-      </w:r>
-      <w:proofErr w:type="spellStart"/>
-      <w:r>
-        <w:rPr>
-          <w:rFonts w:ascii="Aptos" w:eastAsia="Aptos" w:hAnsi="Aptos" w:cs="Aptos"/>
-          <w:color w:val="000000" w:themeColor="text1"/>
-        </w:rPr>
-        <w:t>bestChoice</w:t>
-      </w:r>
-      <w:proofErr w:type="spellEnd"/>
-      <w:r>
-        <w:rPr>
-          <w:rFonts w:ascii="Aptos" w:eastAsia="Aptos" w:hAnsi="Aptos" w:cs="Aptos"/>
-          <w:color w:val="000000" w:themeColor="text1"/>
-        </w:rPr>
-        <w:t xml:space="preserve"> stores the chosen employee ID.</w:t>
+        <w:t>: Four arrays track optimal solutions - maxCommits stores maximum commits from position i, totalWays counts all decompositions, optimalWays counts optimal decompositions, bestChoice stores the chosen employee ID.</w:t>
       </w:r>
     </w:p>
     <w:p>
@@ -309,21 +229,12 @@
           <w:color w:val="000000" w:themeColor="text1"/>
         </w:rPr>
       </w:pPr>
-      <w:proofErr w:type="spellStart"/>
-      <w:r>
-        <w:rPr>
-          <w:rFonts w:ascii="Aptos" w:eastAsia="Aptos" w:hAnsi="Aptos" w:cs="Aptos"/>
-          <w:color w:val="000000" w:themeColor="text1"/>
-        </w:rPr>
-        <w:t>findOptimalDecomposition</w:t>
-      </w:r>
-      <w:proofErr w:type="spellEnd"/>
-      <w:r>
-        <w:rPr>
-          <w:rFonts w:ascii="Aptos" w:eastAsia="Aptos" w:hAnsi="Aptos" w:cs="Aptos"/>
-          <w:color w:val="000000" w:themeColor="text1"/>
-        </w:rPr>
-        <w:t>(weld):</w:t>
+      <w:r>
+        <w:rPr>
+          <w:rFonts w:ascii="Aptos" w:eastAsia="Aptos" w:hAnsi="Aptos" w:cs="Aptos"/>
+          <w:color w:val="000000" w:themeColor="text1"/>
+        </w:rPr>
+        <w:t>findOptimalDecomposition(weld):</w:t>
       </w:r>
       <w:r>
         <w:br/>
@@ -333,17 +244,8 @@
           <w:rFonts w:ascii="Aptos" w:eastAsia="Aptos" w:hAnsi="Aptos" w:cs="Aptos"/>
           <w:color w:val="000000" w:themeColor="text1"/>
         </w:rPr>
-        <w:t xml:space="preserve">    n = </w:t>
-      </w:r>
-      <w:proofErr w:type="spellStart"/>
-      <w:r>
-        <w:rPr>
-          <w:rFonts w:ascii="Aptos" w:eastAsia="Aptos" w:hAnsi="Aptos" w:cs="Aptos"/>
-          <w:color w:val="000000" w:themeColor="text1"/>
-        </w:rPr>
-        <w:t>weld.length</w:t>
-      </w:r>
-      <w:proofErr w:type="spellEnd"/>
+        <w:t xml:space="preserve">    n = weld.length</w:t>
+      </w:r>
       <w:r>
         <w:br/>
       </w:r>
@@ -352,40 +254,28 @@
           <w:rFonts w:ascii="Aptos" w:eastAsia="Aptos" w:hAnsi="Aptos" w:cs="Aptos"/>
           <w:color w:val="000000" w:themeColor="text1"/>
         </w:rPr>
+        <w:t xml:space="preserve">    matchesAtPosition = precomputeMatches(weld)</w:t>
+      </w:r>
+      <w:r>
+        <w:br/>
+      </w:r>
+      <w:r>
+        <w:rPr>
+          <w:rFonts w:ascii="Aptos" w:eastAsia="Aptos" w:hAnsi="Aptos" w:cs="Aptos"/>
+          <w:color w:val="000000" w:themeColor="text1"/>
+        </w:rPr>
+        <w:t xml:space="preserve">    initialize DP arrays of size n+1</w:t>
+      </w:r>
+      <w:r>
+        <w:br/>
+      </w:r>
+      <w:r>
+        <w:rPr>
+          <w:rFonts w:ascii="Aptos" w:eastAsia="Aptos" w:hAnsi="Aptos" w:cs="Aptos"/>
+          <w:color w:val="000000" w:themeColor="text1"/>
+        </w:rPr>
         <w:t xml:space="preserve">    </w:t>
       </w:r>
-      <w:proofErr w:type="spellStart"/>
-      <w:r>
-        <w:rPr>
-          <w:rFonts w:ascii="Aptos" w:eastAsia="Aptos" w:hAnsi="Aptos" w:cs="Aptos"/>
-          <w:color w:val="000000" w:themeColor="text1"/>
-        </w:rPr>
-        <w:t>matchesAtPosition</w:t>
-      </w:r>
-      <w:proofErr w:type="spellEnd"/>
-      <w:r>
-        <w:rPr>
-          <w:rFonts w:ascii="Aptos" w:eastAsia="Aptos" w:hAnsi="Aptos" w:cs="Aptos"/>
-          <w:color w:val="000000" w:themeColor="text1"/>
-        </w:rPr>
-        <w:t xml:space="preserve"> = </w:t>
-      </w:r>
-      <w:proofErr w:type="spellStart"/>
-      <w:r>
-        <w:rPr>
-          <w:rFonts w:ascii="Aptos" w:eastAsia="Aptos" w:hAnsi="Aptos" w:cs="Aptos"/>
-          <w:color w:val="000000" w:themeColor="text1"/>
-        </w:rPr>
-        <w:t>precomputeMatches</w:t>
-      </w:r>
-      <w:proofErr w:type="spellEnd"/>
-      <w:r>
-        <w:rPr>
-          <w:rFonts w:ascii="Aptos" w:eastAsia="Aptos" w:hAnsi="Aptos" w:cs="Aptos"/>
-          <w:color w:val="000000" w:themeColor="text1"/>
-        </w:rPr>
-        <w:t>(weld)</w:t>
-      </w:r>
       <w:r>
         <w:br/>
       </w:r>
@@ -394,7 +284,7 @@
           <w:rFonts w:ascii="Aptos" w:eastAsia="Aptos" w:hAnsi="Aptos" w:cs="Aptos"/>
           <w:color w:val="000000" w:themeColor="text1"/>
         </w:rPr>
-        <w:t xml:space="preserve">    initialize DP arrays of size n+1</w:t>
+        <w:t xml:space="preserve">    // base case</w:t>
       </w:r>
       <w:r>
         <w:br/>
@@ -404,6 +294,26 @@
           <w:rFonts w:ascii="Aptos" w:eastAsia="Aptos" w:hAnsi="Aptos" w:cs="Aptos"/>
           <w:color w:val="000000" w:themeColor="text1"/>
         </w:rPr>
+        <w:t xml:space="preserve">    maxCommits[n] = 0</w:t>
+      </w:r>
+      <w:r>
+        <w:br/>
+      </w:r>
+      <w:r>
+        <w:rPr>
+          <w:rFonts w:ascii="Aptos" w:eastAsia="Aptos" w:hAnsi="Aptos" w:cs="Aptos"/>
+          <w:color w:val="000000" w:themeColor="text1"/>
+        </w:rPr>
+        <w:t xml:space="preserve">    totalWays[n] = optimalWays[n] = 1</w:t>
+      </w:r>
+      <w:r>
+        <w:br/>
+      </w:r>
+      <w:r>
+        <w:rPr>
+          <w:rFonts w:ascii="Aptos" w:eastAsia="Aptos" w:hAnsi="Aptos" w:cs="Aptos"/>
+          <w:color w:val="000000" w:themeColor="text1"/>
+        </w:rPr>
         <w:t xml:space="preserve">    </w:t>
       </w:r>
       <w:r>
@@ -414,7 +324,7 @@
           <w:rFonts w:ascii="Aptos" w:eastAsia="Aptos" w:hAnsi="Aptos" w:cs="Aptos"/>
           <w:color w:val="000000" w:themeColor="text1"/>
         </w:rPr>
-        <w:t xml:space="preserve">    // base case</w:t>
+        <w:t xml:space="preserve">    for i = n-1 down to 0:</w:t>
       </w:r>
       <w:r>
         <w:br/>
@@ -424,23 +334,7 @@
           <w:rFonts w:ascii="Aptos" w:eastAsia="Aptos" w:hAnsi="Aptos" w:cs="Aptos"/>
           <w:color w:val="000000" w:themeColor="text1"/>
         </w:rPr>
-        <w:t xml:space="preserve">    </w:t>
-      </w:r>
-      <w:proofErr w:type="spellStart"/>
-      <w:r>
-        <w:rPr>
-          <w:rFonts w:ascii="Aptos" w:eastAsia="Aptos" w:hAnsi="Aptos" w:cs="Aptos"/>
-          <w:color w:val="000000" w:themeColor="text1"/>
-        </w:rPr>
-        <w:t>maxCommits</w:t>
-      </w:r>
-      <w:proofErr w:type="spellEnd"/>
-      <w:r>
-        <w:rPr>
-          <w:rFonts w:ascii="Aptos" w:eastAsia="Aptos" w:hAnsi="Aptos" w:cs="Aptos"/>
-          <w:color w:val="000000" w:themeColor="text1"/>
-        </w:rPr>
-        <w:t>[n] = 0</w:t>
+        <w:t xml:space="preserve">        maxCommits[i] = -1</w:t>
       </w:r>
       <w:r>
         <w:br/>
@@ -450,39 +344,7 @@
           <w:rFonts w:ascii="Aptos" w:eastAsia="Aptos" w:hAnsi="Aptos" w:cs="Aptos"/>
           <w:color w:val="000000" w:themeColor="text1"/>
         </w:rPr>
-        <w:t xml:space="preserve">    </w:t>
-      </w:r>
-      <w:proofErr w:type="spellStart"/>
-      <w:r>
-        <w:rPr>
-          <w:rFonts w:ascii="Aptos" w:eastAsia="Aptos" w:hAnsi="Aptos" w:cs="Aptos"/>
-          <w:color w:val="000000" w:themeColor="text1"/>
-        </w:rPr>
-        <w:t>totalWays</w:t>
-      </w:r>
-      <w:proofErr w:type="spellEnd"/>
-      <w:r>
-        <w:rPr>
-          <w:rFonts w:ascii="Aptos" w:eastAsia="Aptos" w:hAnsi="Aptos" w:cs="Aptos"/>
-          <w:color w:val="000000" w:themeColor="text1"/>
-        </w:rPr>
-        <w:t xml:space="preserve">[n] = </w:t>
-      </w:r>
-      <w:proofErr w:type="spellStart"/>
-      <w:r>
-        <w:rPr>
-          <w:rFonts w:ascii="Aptos" w:eastAsia="Aptos" w:hAnsi="Aptos" w:cs="Aptos"/>
-          <w:color w:val="000000" w:themeColor="text1"/>
-        </w:rPr>
-        <w:t>optimalWays</w:t>
-      </w:r>
-      <w:proofErr w:type="spellEnd"/>
-      <w:r>
-        <w:rPr>
-          <w:rFonts w:ascii="Aptos" w:eastAsia="Aptos" w:hAnsi="Aptos" w:cs="Aptos"/>
-          <w:color w:val="000000" w:themeColor="text1"/>
-        </w:rPr>
-        <w:t>[n] = 1</w:t>
+        <w:t xml:space="preserve">        totalWays[i] = optimalWays[i] = 0</w:t>
       </w:r>
       <w:r>
         <w:br/>
@@ -492,7 +354,7 @@
           <w:rFonts w:ascii="Aptos" w:eastAsia="Aptos" w:hAnsi="Aptos" w:cs="Aptos"/>
           <w:color w:val="000000" w:themeColor="text1"/>
         </w:rPr>
-        <w:t xml:space="preserve">    </w:t>
+        <w:t xml:space="preserve">        </w:t>
       </w:r>
       <w:r>
         <w:br/>
@@ -502,23 +364,7 @@
           <w:rFonts w:ascii="Aptos" w:eastAsia="Aptos" w:hAnsi="Aptos" w:cs="Aptos"/>
           <w:color w:val="000000" w:themeColor="text1"/>
         </w:rPr>
-        <w:t xml:space="preserve">    for </w:t>
-      </w:r>
-      <w:proofErr w:type="spellStart"/>
-      <w:r>
-        <w:rPr>
-          <w:rFonts w:ascii="Aptos" w:eastAsia="Aptos" w:hAnsi="Aptos" w:cs="Aptos"/>
-          <w:color w:val="000000" w:themeColor="text1"/>
-        </w:rPr>
-        <w:t>i</w:t>
-      </w:r>
-      <w:proofErr w:type="spellEnd"/>
-      <w:r>
-        <w:rPr>
-          <w:rFonts w:ascii="Aptos" w:eastAsia="Aptos" w:hAnsi="Aptos" w:cs="Aptos"/>
-          <w:color w:val="000000" w:themeColor="text1"/>
-        </w:rPr>
-        <w:t xml:space="preserve"> = n-1 down to 0:</w:t>
+        <w:t xml:space="preserve">        for each empId in matchesAtPosition[i]:</w:t>
       </w:r>
       <w:r>
         <w:br/>
@@ -528,39 +374,7 @@
           <w:rFonts w:ascii="Aptos" w:eastAsia="Aptos" w:hAnsi="Aptos" w:cs="Aptos"/>
           <w:color w:val="000000" w:themeColor="text1"/>
         </w:rPr>
-        <w:t xml:space="preserve">        </w:t>
-      </w:r>
-      <w:proofErr w:type="spellStart"/>
-      <w:r>
-        <w:rPr>
-          <w:rFonts w:ascii="Aptos" w:eastAsia="Aptos" w:hAnsi="Aptos" w:cs="Aptos"/>
-          <w:color w:val="000000" w:themeColor="text1"/>
-        </w:rPr>
-        <w:t>maxCommits</w:t>
-      </w:r>
-      <w:proofErr w:type="spellEnd"/>
-      <w:r>
-        <w:rPr>
-          <w:rFonts w:ascii="Aptos" w:eastAsia="Aptos" w:hAnsi="Aptos" w:cs="Aptos"/>
-          <w:color w:val="000000" w:themeColor="text1"/>
-        </w:rPr>
-        <w:t>[</w:t>
-      </w:r>
-      <w:proofErr w:type="spellStart"/>
-      <w:r>
-        <w:rPr>
-          <w:rFonts w:ascii="Aptos" w:eastAsia="Aptos" w:hAnsi="Aptos" w:cs="Aptos"/>
-          <w:color w:val="000000" w:themeColor="text1"/>
-        </w:rPr>
-        <w:t>i</w:t>
-      </w:r>
-      <w:proofErr w:type="spellEnd"/>
-      <w:r>
-        <w:rPr>
-          <w:rFonts w:ascii="Aptos" w:eastAsia="Aptos" w:hAnsi="Aptos" w:cs="Aptos"/>
-          <w:color w:val="000000" w:themeColor="text1"/>
-        </w:rPr>
-        <w:t>] = -1</w:t>
+        <w:t xml:space="preserve">            nextPos = i + empId.length</w:t>
       </w:r>
       <w:r>
         <w:br/>
@@ -570,71 +384,8 @@
           <w:rFonts w:ascii="Aptos" w:eastAsia="Aptos" w:hAnsi="Aptos" w:cs="Aptos"/>
           <w:color w:val="000000" w:themeColor="text1"/>
         </w:rPr>
-        <w:t xml:space="preserve">        </w:t>
-      </w:r>
-      <w:proofErr w:type="spellStart"/>
-      <w:r>
-        <w:rPr>
-          <w:rFonts w:ascii="Aptos" w:eastAsia="Aptos" w:hAnsi="Aptos" w:cs="Aptos"/>
-          <w:color w:val="000000" w:themeColor="text1"/>
-        </w:rPr>
-        <w:t>totalWays</w:t>
-      </w:r>
-      <w:proofErr w:type="spellEnd"/>
-      <w:r>
-        <w:rPr>
-          <w:rFonts w:ascii="Aptos" w:eastAsia="Aptos" w:hAnsi="Aptos" w:cs="Aptos"/>
-          <w:color w:val="000000" w:themeColor="text1"/>
-        </w:rPr>
-        <w:t>[</w:t>
-      </w:r>
-      <w:proofErr w:type="spellStart"/>
-      <w:r>
-        <w:rPr>
-          <w:rFonts w:ascii="Aptos" w:eastAsia="Aptos" w:hAnsi="Aptos" w:cs="Aptos"/>
-          <w:color w:val="000000" w:themeColor="text1"/>
-        </w:rPr>
-        <w:t>i</w:t>
-      </w:r>
-      <w:proofErr w:type="spellEnd"/>
-      <w:r>
-        <w:rPr>
-          <w:rFonts w:ascii="Aptos" w:eastAsia="Aptos" w:hAnsi="Aptos" w:cs="Aptos"/>
-          <w:color w:val="000000" w:themeColor="text1"/>
-        </w:rPr>
-        <w:t xml:space="preserve">] = </w:t>
-      </w:r>
-      <w:proofErr w:type="spellStart"/>
-      <w:r>
-        <w:rPr>
-          <w:rFonts w:ascii="Aptos" w:eastAsia="Aptos" w:hAnsi="Aptos" w:cs="Aptos"/>
-          <w:color w:val="000000" w:themeColor="text1"/>
-        </w:rPr>
-        <w:t>optimalWays</w:t>
-      </w:r>
-      <w:proofErr w:type="spellEnd"/>
-      <w:r>
-        <w:rPr>
-          <w:rFonts w:ascii="Aptos" w:eastAsia="Aptos" w:hAnsi="Aptos" w:cs="Aptos"/>
-          <w:color w:val="000000" w:themeColor="text1"/>
-        </w:rPr>
-        <w:t>[</w:t>
-      </w:r>
-      <w:proofErr w:type="spellStart"/>
-      <w:r>
-        <w:rPr>
-          <w:rFonts w:ascii="Aptos" w:eastAsia="Aptos" w:hAnsi="Aptos" w:cs="Aptos"/>
-          <w:color w:val="000000" w:themeColor="text1"/>
-        </w:rPr>
-        <w:t>i</w:t>
-      </w:r>
-      <w:proofErr w:type="spellEnd"/>
-      <w:r>
-        <w:rPr>
-          <w:rFonts w:ascii="Aptos" w:eastAsia="Aptos" w:hAnsi="Aptos" w:cs="Aptos"/>
-          <w:color w:val="000000" w:themeColor="text1"/>
-        </w:rPr>
-        <w:t>] = 0</w:t>
+        <w:lastRenderedPageBreak/>
+        <w:t xml:space="preserve">            if maxCommits[nextPos] != -1:</w:t>
       </w:r>
       <w:r>
         <w:br/>
@@ -644,7 +395,7 @@
           <w:rFonts w:ascii="Aptos" w:eastAsia="Aptos" w:hAnsi="Aptos" w:cs="Aptos"/>
           <w:color w:val="000000" w:themeColor="text1"/>
         </w:rPr>
-        <w:t xml:space="preserve">        </w:t>
+        <w:t xml:space="preserve">                currentCommits = 1 + maxCommits[nextPos]</w:t>
       </w:r>
       <w:r>
         <w:br/>
@@ -654,55 +405,7 @@
           <w:rFonts w:ascii="Aptos" w:eastAsia="Aptos" w:hAnsi="Aptos" w:cs="Aptos"/>
           <w:color w:val="000000" w:themeColor="text1"/>
         </w:rPr>
-        <w:t xml:space="preserve">        for each </w:t>
-      </w:r>
-      <w:proofErr w:type="spellStart"/>
-      <w:r>
-        <w:rPr>
-          <w:rFonts w:ascii="Aptos" w:eastAsia="Aptos" w:hAnsi="Aptos" w:cs="Aptos"/>
-          <w:color w:val="000000" w:themeColor="text1"/>
-        </w:rPr>
-        <w:t>empId</w:t>
-      </w:r>
-      <w:proofErr w:type="spellEnd"/>
-      <w:r>
-        <w:rPr>
-          <w:rFonts w:ascii="Aptos" w:eastAsia="Aptos" w:hAnsi="Aptos" w:cs="Aptos"/>
-          <w:color w:val="000000" w:themeColor="text1"/>
-        </w:rPr>
-        <w:t xml:space="preserve"> in </w:t>
-      </w:r>
-      <w:proofErr w:type="spellStart"/>
-      <w:r>
-        <w:rPr>
-          <w:rFonts w:ascii="Aptos" w:eastAsia="Aptos" w:hAnsi="Aptos" w:cs="Aptos"/>
-          <w:color w:val="000000" w:themeColor="text1"/>
-        </w:rPr>
-        <w:t>matchesAtPosition</w:t>
-      </w:r>
-      <w:proofErr w:type="spellEnd"/>
-      <w:r>
-        <w:rPr>
-          <w:rFonts w:ascii="Aptos" w:eastAsia="Aptos" w:hAnsi="Aptos" w:cs="Aptos"/>
-          <w:color w:val="000000" w:themeColor="text1"/>
-        </w:rPr>
-        <w:t>[</w:t>
-      </w:r>
-      <w:proofErr w:type="spellStart"/>
-      <w:r>
-        <w:rPr>
-          <w:rFonts w:ascii="Aptos" w:eastAsia="Aptos" w:hAnsi="Aptos" w:cs="Aptos"/>
-          <w:color w:val="000000" w:themeColor="text1"/>
-        </w:rPr>
-        <w:t>i</w:t>
-      </w:r>
-      <w:proofErr w:type="spellEnd"/>
-      <w:r>
-        <w:rPr>
-          <w:rFonts w:ascii="Aptos" w:eastAsia="Aptos" w:hAnsi="Aptos" w:cs="Aptos"/>
-          <w:color w:val="000000" w:themeColor="text1"/>
-        </w:rPr>
-        <w:t>]:</w:t>
+        <w:t xml:space="preserve">                totalWays[i] += totalWays[nextPos]</w:t>
       </w:r>
       <w:r>
         <w:br/>
@@ -712,49 +415,8 @@
           <w:rFonts w:ascii="Aptos" w:eastAsia="Aptos" w:hAnsi="Aptos" w:cs="Aptos"/>
           <w:color w:val="000000" w:themeColor="text1"/>
         </w:rPr>
-        <w:t xml:space="preserve">            </w:t>
-      </w:r>
-      <w:proofErr w:type="spellStart"/>
-      <w:r>
-        <w:rPr>
-          <w:rFonts w:ascii="Aptos" w:eastAsia="Aptos" w:hAnsi="Aptos" w:cs="Aptos"/>
-          <w:color w:val="000000" w:themeColor="text1"/>
-        </w:rPr>
-        <w:t>nextPos</w:t>
-      </w:r>
-      <w:proofErr w:type="spellEnd"/>
-      <w:r>
-        <w:rPr>
-          <w:rFonts w:ascii="Aptos" w:eastAsia="Aptos" w:hAnsi="Aptos" w:cs="Aptos"/>
-          <w:color w:val="000000" w:themeColor="text1"/>
-        </w:rPr>
-        <w:t xml:space="preserve"> = </w:t>
-      </w:r>
-      <w:proofErr w:type="spellStart"/>
-      <w:r>
-        <w:rPr>
-          <w:rFonts w:ascii="Aptos" w:eastAsia="Aptos" w:hAnsi="Aptos" w:cs="Aptos"/>
-          <w:color w:val="000000" w:themeColor="text1"/>
-        </w:rPr>
-        <w:t>i</w:t>
-      </w:r>
-      <w:proofErr w:type="spellEnd"/>
-      <w:r>
-        <w:rPr>
-          <w:rFonts w:ascii="Aptos" w:eastAsia="Aptos" w:hAnsi="Aptos" w:cs="Aptos"/>
-          <w:color w:val="000000" w:themeColor="text1"/>
-        </w:rPr>
-        <w:t xml:space="preserve"> + </w:t>
-      </w:r>
-      <w:proofErr w:type="spellStart"/>
-      <w:r>
-        <w:rPr>
-          <w:rFonts w:ascii="Aptos" w:eastAsia="Aptos" w:hAnsi="Aptos" w:cs="Aptos"/>
-          <w:color w:val="000000" w:themeColor="text1"/>
-        </w:rPr>
-        <w:t>empId.length</w:t>
-      </w:r>
-      <w:proofErr w:type="spellEnd"/>
+        <w:t xml:space="preserve">                </w:t>
+      </w:r>
       <w:r>
         <w:br/>
       </w:r>
@@ -763,40 +425,7 @@
           <w:rFonts w:ascii="Aptos" w:eastAsia="Aptos" w:hAnsi="Aptos" w:cs="Aptos"/>
           <w:color w:val="000000" w:themeColor="text1"/>
         </w:rPr>
-        <w:lastRenderedPageBreak/>
-        <w:t xml:space="preserve">            if </w:t>
-      </w:r>
-      <w:proofErr w:type="spellStart"/>
-      <w:r>
-        <w:rPr>
-          <w:rFonts w:ascii="Aptos" w:eastAsia="Aptos" w:hAnsi="Aptos" w:cs="Aptos"/>
-          <w:color w:val="000000" w:themeColor="text1"/>
-        </w:rPr>
-        <w:t>maxCommits</w:t>
-      </w:r>
-      <w:proofErr w:type="spellEnd"/>
-      <w:r>
-        <w:rPr>
-          <w:rFonts w:ascii="Aptos" w:eastAsia="Aptos" w:hAnsi="Aptos" w:cs="Aptos"/>
-          <w:color w:val="000000" w:themeColor="text1"/>
-        </w:rPr>
-        <w:t>[</w:t>
-      </w:r>
-      <w:proofErr w:type="spellStart"/>
-      <w:r>
-        <w:rPr>
-          <w:rFonts w:ascii="Aptos" w:eastAsia="Aptos" w:hAnsi="Aptos" w:cs="Aptos"/>
-          <w:color w:val="000000" w:themeColor="text1"/>
-        </w:rPr>
-        <w:t>nextPos</w:t>
-      </w:r>
-      <w:proofErr w:type="spellEnd"/>
-      <w:r>
-        <w:rPr>
-          <w:rFonts w:ascii="Aptos" w:eastAsia="Aptos" w:hAnsi="Aptos" w:cs="Aptos"/>
-          <w:color w:val="000000" w:themeColor="text1"/>
-        </w:rPr>
-        <w:t>] != -1:</w:t>
+        <w:t xml:space="preserve">                if maxCommits[i] &lt; currentCommits:</w:t>
       </w:r>
       <w:r>
         <w:br/>
@@ -806,55 +435,7 @@
           <w:rFonts w:ascii="Aptos" w:eastAsia="Aptos" w:hAnsi="Aptos" w:cs="Aptos"/>
           <w:color w:val="000000" w:themeColor="text1"/>
         </w:rPr>
-        <w:t xml:space="preserve">                </w:t>
-      </w:r>
-      <w:proofErr w:type="spellStart"/>
-      <w:r>
-        <w:rPr>
-          <w:rFonts w:ascii="Aptos" w:eastAsia="Aptos" w:hAnsi="Aptos" w:cs="Aptos"/>
-          <w:color w:val="000000" w:themeColor="text1"/>
-        </w:rPr>
-        <w:t>currentCommits</w:t>
-      </w:r>
-      <w:proofErr w:type="spellEnd"/>
-      <w:r>
-        <w:rPr>
-          <w:rFonts w:ascii="Aptos" w:eastAsia="Aptos" w:hAnsi="Aptos" w:cs="Aptos"/>
-          <w:color w:val="000000" w:themeColor="text1"/>
-        </w:rPr>
-        <w:t xml:space="preserve"> = 1 + </w:t>
-      </w:r>
-      <w:proofErr w:type="spellStart"/>
-      <w:r>
-        <w:rPr>
-          <w:rFonts w:ascii="Aptos" w:eastAsia="Aptos" w:hAnsi="Aptos" w:cs="Aptos"/>
-          <w:color w:val="000000" w:themeColor="text1"/>
-        </w:rPr>
-        <w:t>maxCommits</w:t>
-      </w:r>
-      <w:proofErr w:type="spellEnd"/>
-      <w:r>
-        <w:rPr>
-          <w:rFonts w:ascii="Aptos" w:eastAsia="Aptos" w:hAnsi="Aptos" w:cs="Aptos"/>
-          <w:color w:val="000000" w:themeColor="text1"/>
-        </w:rPr>
-        <w:t>[</w:t>
-      </w:r>
-      <w:proofErr w:type="spellStart"/>
-      <w:r>
-        <w:rPr>
-          <w:rFonts w:ascii="Aptos" w:eastAsia="Aptos" w:hAnsi="Aptos" w:cs="Aptos"/>
-          <w:color w:val="000000" w:themeColor="text1"/>
-        </w:rPr>
-        <w:t>nextPos</w:t>
-      </w:r>
-      <w:proofErr w:type="spellEnd"/>
-      <w:r>
-        <w:rPr>
-          <w:rFonts w:ascii="Aptos" w:eastAsia="Aptos" w:hAnsi="Aptos" w:cs="Aptos"/>
-          <w:color w:val="000000" w:themeColor="text1"/>
-        </w:rPr>
-        <w:t>]</w:t>
+        <w:t xml:space="preserve">                    update optimal solution</w:t>
       </w:r>
       <w:r>
         <w:br/>
@@ -864,71 +445,7 @@
           <w:rFonts w:ascii="Aptos" w:eastAsia="Aptos" w:hAnsi="Aptos" w:cs="Aptos"/>
           <w:color w:val="000000" w:themeColor="text1"/>
         </w:rPr>
-        <w:t xml:space="preserve">                </w:t>
-      </w:r>
-      <w:proofErr w:type="spellStart"/>
-      <w:r>
-        <w:rPr>
-          <w:rFonts w:ascii="Aptos" w:eastAsia="Aptos" w:hAnsi="Aptos" w:cs="Aptos"/>
-          <w:color w:val="000000" w:themeColor="text1"/>
-        </w:rPr>
-        <w:t>totalWays</w:t>
-      </w:r>
-      <w:proofErr w:type="spellEnd"/>
-      <w:r>
-        <w:rPr>
-          <w:rFonts w:ascii="Aptos" w:eastAsia="Aptos" w:hAnsi="Aptos" w:cs="Aptos"/>
-          <w:color w:val="000000" w:themeColor="text1"/>
-        </w:rPr>
-        <w:t>[</w:t>
-      </w:r>
-      <w:proofErr w:type="spellStart"/>
-      <w:r>
-        <w:rPr>
-          <w:rFonts w:ascii="Aptos" w:eastAsia="Aptos" w:hAnsi="Aptos" w:cs="Aptos"/>
-          <w:color w:val="000000" w:themeColor="text1"/>
-        </w:rPr>
-        <w:t>i</w:t>
-      </w:r>
-      <w:proofErr w:type="spellEnd"/>
-      <w:r>
-        <w:rPr>
-          <w:rFonts w:ascii="Aptos" w:eastAsia="Aptos" w:hAnsi="Aptos" w:cs="Aptos"/>
-          <w:color w:val="000000" w:themeColor="text1"/>
-        </w:rPr>
-        <w:t xml:space="preserve">] += </w:t>
-      </w:r>
-      <w:proofErr w:type="spellStart"/>
-      <w:r>
-        <w:rPr>
-          <w:rFonts w:ascii="Aptos" w:eastAsia="Aptos" w:hAnsi="Aptos" w:cs="Aptos"/>
-          <w:color w:val="000000" w:themeColor="text1"/>
-        </w:rPr>
-        <w:t>totalWays</w:t>
-      </w:r>
-      <w:proofErr w:type="spellEnd"/>
-      <w:r>
-        <w:rPr>
-          <w:rFonts w:ascii="Aptos" w:eastAsia="Aptos" w:hAnsi="Aptos" w:cs="Aptos"/>
-          <w:color w:val="000000" w:themeColor="text1"/>
-        </w:rPr>
-        <w:t>[</w:t>
-      </w:r>
-      <w:proofErr w:type="spellStart"/>
-      <w:r>
-        <w:rPr>
-          <w:rFonts w:ascii="Aptos" w:eastAsia="Aptos" w:hAnsi="Aptos" w:cs="Aptos"/>
-          <w:color w:val="000000" w:themeColor="text1"/>
-        </w:rPr>
-        <w:t>nextPos</w:t>
-      </w:r>
-      <w:proofErr w:type="spellEnd"/>
-      <w:r>
-        <w:rPr>
-          <w:rFonts w:ascii="Aptos" w:eastAsia="Aptos" w:hAnsi="Aptos" w:cs="Aptos"/>
-          <w:color w:val="000000" w:themeColor="text1"/>
-        </w:rPr>
-        <w:t>]</w:t>
+        <w:t xml:space="preserve">                else if maxCommits[i] == currentCommits:</w:t>
       </w:r>
       <w:r>
         <w:br/>
@@ -938,207 +455,7 @@
           <w:rFonts w:ascii="Aptos" w:eastAsia="Aptos" w:hAnsi="Aptos" w:cs="Aptos"/>
           <w:color w:val="000000" w:themeColor="text1"/>
         </w:rPr>
-        <w:t xml:space="preserve">                </w:t>
-      </w:r>
-      <w:r>
-        <w:br/>
-      </w:r>
-      <w:r>
-        <w:rPr>
-          <w:rFonts w:ascii="Aptos" w:eastAsia="Aptos" w:hAnsi="Aptos" w:cs="Aptos"/>
-          <w:color w:val="000000" w:themeColor="text1"/>
-        </w:rPr>
-        <w:t xml:space="preserve">                if </w:t>
-      </w:r>
-      <w:proofErr w:type="spellStart"/>
-      <w:r>
-        <w:rPr>
-          <w:rFonts w:ascii="Aptos" w:eastAsia="Aptos" w:hAnsi="Aptos" w:cs="Aptos"/>
-          <w:color w:val="000000" w:themeColor="text1"/>
-        </w:rPr>
-        <w:t>maxCommits</w:t>
-      </w:r>
-      <w:proofErr w:type="spellEnd"/>
-      <w:r>
-        <w:rPr>
-          <w:rFonts w:ascii="Aptos" w:eastAsia="Aptos" w:hAnsi="Aptos" w:cs="Aptos"/>
-          <w:color w:val="000000" w:themeColor="text1"/>
-        </w:rPr>
-        <w:t>[</w:t>
-      </w:r>
-      <w:proofErr w:type="spellStart"/>
-      <w:r>
-        <w:rPr>
-          <w:rFonts w:ascii="Aptos" w:eastAsia="Aptos" w:hAnsi="Aptos" w:cs="Aptos"/>
-          <w:color w:val="000000" w:themeColor="text1"/>
-        </w:rPr>
-        <w:t>i</w:t>
-      </w:r>
-      <w:proofErr w:type="spellEnd"/>
-      <w:r>
-        <w:rPr>
-          <w:rFonts w:ascii="Aptos" w:eastAsia="Aptos" w:hAnsi="Aptos" w:cs="Aptos"/>
-          <w:color w:val="000000" w:themeColor="text1"/>
-        </w:rPr>
-        <w:t xml:space="preserve">] &lt; </w:t>
-      </w:r>
-      <w:proofErr w:type="spellStart"/>
-      <w:r>
-        <w:rPr>
-          <w:rFonts w:ascii="Aptos" w:eastAsia="Aptos" w:hAnsi="Aptos" w:cs="Aptos"/>
-          <w:color w:val="000000" w:themeColor="text1"/>
-        </w:rPr>
-        <w:t>currentCommits</w:t>
-      </w:r>
-      <w:proofErr w:type="spellEnd"/>
-      <w:r>
-        <w:rPr>
-          <w:rFonts w:ascii="Aptos" w:eastAsia="Aptos" w:hAnsi="Aptos" w:cs="Aptos"/>
-          <w:color w:val="000000" w:themeColor="text1"/>
-        </w:rPr>
-        <w:t>:</w:t>
-      </w:r>
-      <w:r>
-        <w:br/>
-      </w:r>
-      <w:r>
-        <w:rPr>
-          <w:rFonts w:ascii="Aptos" w:eastAsia="Aptos" w:hAnsi="Aptos" w:cs="Aptos"/>
-          <w:color w:val="000000" w:themeColor="text1"/>
-        </w:rPr>
-        <w:t xml:space="preserve">                    update optimal solution</w:t>
-      </w:r>
-      <w:r>
-        <w:br/>
-      </w:r>
-      <w:r>
-        <w:rPr>
-          <w:rFonts w:ascii="Aptos" w:eastAsia="Aptos" w:hAnsi="Aptos" w:cs="Aptos"/>
-          <w:color w:val="000000" w:themeColor="text1"/>
-        </w:rPr>
-        <w:t xml:space="preserve">                else if </w:t>
-      </w:r>
-      <w:proofErr w:type="spellStart"/>
-      <w:r>
-        <w:rPr>
-          <w:rFonts w:ascii="Aptos" w:eastAsia="Aptos" w:hAnsi="Aptos" w:cs="Aptos"/>
-          <w:color w:val="000000" w:themeColor="text1"/>
-        </w:rPr>
-        <w:t>maxCommits</w:t>
-      </w:r>
-      <w:proofErr w:type="spellEnd"/>
-      <w:r>
-        <w:rPr>
-          <w:rFonts w:ascii="Aptos" w:eastAsia="Aptos" w:hAnsi="Aptos" w:cs="Aptos"/>
-          <w:color w:val="000000" w:themeColor="text1"/>
-        </w:rPr>
-        <w:t>[</w:t>
-      </w:r>
-      <w:proofErr w:type="spellStart"/>
-      <w:r>
-        <w:rPr>
-          <w:rFonts w:ascii="Aptos" w:eastAsia="Aptos" w:hAnsi="Aptos" w:cs="Aptos"/>
-          <w:color w:val="000000" w:themeColor="text1"/>
-        </w:rPr>
-        <w:t>i</w:t>
-      </w:r>
-      <w:proofErr w:type="spellEnd"/>
-      <w:r>
-        <w:rPr>
-          <w:rFonts w:ascii="Aptos" w:eastAsia="Aptos" w:hAnsi="Aptos" w:cs="Aptos"/>
-          <w:color w:val="000000" w:themeColor="text1"/>
-        </w:rPr>
-        <w:t xml:space="preserve">] == </w:t>
-      </w:r>
-      <w:proofErr w:type="spellStart"/>
-      <w:r>
-        <w:rPr>
-          <w:rFonts w:ascii="Aptos" w:eastAsia="Aptos" w:hAnsi="Aptos" w:cs="Aptos"/>
-          <w:color w:val="000000" w:themeColor="text1"/>
-        </w:rPr>
-        <w:t>currentCommits</w:t>
-      </w:r>
-      <w:proofErr w:type="spellEnd"/>
-      <w:r>
-        <w:rPr>
-          <w:rFonts w:ascii="Aptos" w:eastAsia="Aptos" w:hAnsi="Aptos" w:cs="Aptos"/>
-          <w:color w:val="000000" w:themeColor="text1"/>
-        </w:rPr>
-        <w:t>:</w:t>
-      </w:r>
-      <w:r>
-        <w:br/>
-      </w:r>
-      <w:r>
-        <w:rPr>
-          <w:rFonts w:ascii="Aptos" w:eastAsia="Aptos" w:hAnsi="Aptos" w:cs="Aptos"/>
-          <w:color w:val="000000" w:themeColor="text1"/>
-        </w:rPr>
-        <w:t xml:space="preserve">                    </w:t>
-      </w:r>
-      <w:proofErr w:type="spellStart"/>
-      <w:r>
-        <w:rPr>
-          <w:rFonts w:ascii="Aptos" w:eastAsia="Aptos" w:hAnsi="Aptos" w:cs="Aptos"/>
-          <w:color w:val="000000" w:themeColor="text1"/>
-        </w:rPr>
-        <w:t>optimalWays</w:t>
-      </w:r>
-      <w:proofErr w:type="spellEnd"/>
-      <w:r>
-        <w:rPr>
-          <w:rFonts w:ascii="Aptos" w:eastAsia="Aptos" w:hAnsi="Aptos" w:cs="Aptos"/>
-          <w:color w:val="000000" w:themeColor="text1"/>
-        </w:rPr>
-        <w:t>[</w:t>
-      </w:r>
-      <w:proofErr w:type="spellStart"/>
-      <w:r>
-        <w:rPr>
-          <w:rFonts w:ascii="Aptos" w:eastAsia="Aptos" w:hAnsi="Aptos" w:cs="Aptos"/>
-          <w:color w:val="000000" w:themeColor="text1"/>
-        </w:rPr>
-        <w:t>i</w:t>
-      </w:r>
-      <w:proofErr w:type="spellEnd"/>
-      <w:r>
-        <w:rPr>
-          <w:rFonts w:ascii="Aptos" w:eastAsia="Aptos" w:hAnsi="Aptos" w:cs="Aptos"/>
-          <w:color w:val="000000" w:themeColor="text1"/>
-        </w:rPr>
-        <w:t xml:space="preserve">] += </w:t>
-      </w:r>
-      <w:proofErr w:type="spellStart"/>
-      <w:r>
-        <w:rPr>
-          <w:rFonts w:ascii="Aptos" w:eastAsia="Aptos" w:hAnsi="Aptos" w:cs="Aptos"/>
-          <w:color w:val="000000" w:themeColor="text1"/>
-        </w:rPr>
-        <w:t>optimalWays</w:t>
-      </w:r>
-      <w:proofErr w:type="spellEnd"/>
-      <w:r>
-        <w:rPr>
-          <w:rFonts w:ascii="Aptos" w:eastAsia="Aptos" w:hAnsi="Aptos" w:cs="Aptos"/>
-          <w:color w:val="000000" w:themeColor="text1"/>
-        </w:rPr>
-        <w:t>[</w:t>
-      </w:r>
-      <w:proofErr w:type="spellStart"/>
-      <w:r>
-        <w:rPr>
-          <w:rFonts w:ascii="Aptos" w:eastAsia="Aptos" w:hAnsi="Aptos" w:cs="Aptos"/>
-          <w:color w:val="000000" w:themeColor="text1"/>
-        </w:rPr>
-        <w:t>nextPos</w:t>
-      </w:r>
-      <w:proofErr w:type="spellEnd"/>
-      <w:r>
-        <w:rPr>
-          <w:rFonts w:ascii="Aptos" w:eastAsia="Aptos" w:hAnsi="Aptos" w:cs="Aptos"/>
-          <w:color w:val="000000" w:themeColor="text1"/>
-        </w:rPr>
-        <w:t>]</w:t>
+        <w:t xml:space="preserve">                    optimalWays[i] += optimalWays[nextPos]</w:t>
       </w:r>
       <w:r>
         <w:br/>
@@ -1192,21 +509,12 @@
           <w:color w:val="000000" w:themeColor="text1"/>
         </w:rPr>
       </w:pPr>
-      <w:proofErr w:type="spellStart"/>
-      <w:r>
-        <w:rPr>
-          <w:rFonts w:ascii="Aptos" w:eastAsia="Aptos" w:hAnsi="Aptos" w:cs="Aptos"/>
-          <w:color w:val="000000" w:themeColor="text1"/>
-        </w:rPr>
-        <w:t>precomputeMatches</w:t>
-      </w:r>
-      <w:proofErr w:type="spellEnd"/>
-      <w:r>
-        <w:rPr>
-          <w:rFonts w:ascii="Aptos" w:eastAsia="Aptos" w:hAnsi="Aptos" w:cs="Aptos"/>
-          <w:color w:val="000000" w:themeColor="text1"/>
-        </w:rPr>
-        <w:t>(weld):</w:t>
+      <w:r>
+        <w:rPr>
+          <w:rFonts w:ascii="Aptos" w:eastAsia="Aptos" w:hAnsi="Aptos" w:cs="Aptos"/>
+          <w:color w:val="000000" w:themeColor="text1"/>
+        </w:rPr>
+        <w:t>precomputeMatches(weld):</w:t>
       </w:r>
       <w:r>
         <w:br/>
@@ -1216,17 +524,8 @@
           <w:rFonts w:ascii="Aptos" w:eastAsia="Aptos" w:hAnsi="Aptos" w:cs="Aptos"/>
           <w:color w:val="000000" w:themeColor="text1"/>
         </w:rPr>
-        <w:t xml:space="preserve">    n = </w:t>
-      </w:r>
-      <w:proofErr w:type="spellStart"/>
-      <w:r>
-        <w:rPr>
-          <w:rFonts w:ascii="Aptos" w:eastAsia="Aptos" w:hAnsi="Aptos" w:cs="Aptos"/>
-          <w:color w:val="000000" w:themeColor="text1"/>
-        </w:rPr>
-        <w:t>weld.length</w:t>
-      </w:r>
-      <w:proofErr w:type="spellEnd"/>
+        <w:t xml:space="preserve">    n = weld.length</w:t>
+      </w:r>
       <w:r>
         <w:br/>
       </w:r>
@@ -1235,24 +534,18 @@
           <w:rFonts w:ascii="Aptos" w:eastAsia="Aptos" w:hAnsi="Aptos" w:cs="Aptos"/>
           <w:color w:val="000000" w:themeColor="text1"/>
         </w:rPr>
+        <w:t xml:space="preserve">    matchesAtPosition = array of empty lists[n+1]</w:t>
+      </w:r>
+      <w:r>
+        <w:br/>
+      </w:r>
+      <w:r>
+        <w:rPr>
+          <w:rFonts w:ascii="Aptos" w:eastAsia="Aptos" w:hAnsi="Aptos" w:cs="Aptos"/>
+          <w:color w:val="000000" w:themeColor="text1"/>
+        </w:rPr>
         <w:t xml:space="preserve">    </w:t>
       </w:r>
-      <w:proofErr w:type="spellStart"/>
-      <w:r>
-        <w:rPr>
-          <w:rFonts w:ascii="Aptos" w:eastAsia="Aptos" w:hAnsi="Aptos" w:cs="Aptos"/>
-          <w:color w:val="000000" w:themeColor="text1"/>
-        </w:rPr>
-        <w:t>matchesAtPosition</w:t>
-      </w:r>
-      <w:proofErr w:type="spellEnd"/>
-      <w:r>
-        <w:rPr>
-          <w:rFonts w:ascii="Aptos" w:eastAsia="Aptos" w:hAnsi="Aptos" w:cs="Aptos"/>
-          <w:color w:val="000000" w:themeColor="text1"/>
-        </w:rPr>
-        <w:t xml:space="preserve"> = array of empty lists[n+1]</w:t>
-      </w:r>
       <w:r>
         <w:br/>
       </w:r>
@@ -1261,6 +554,66 @@
           <w:rFonts w:ascii="Aptos" w:eastAsia="Aptos" w:hAnsi="Aptos" w:cs="Aptos"/>
           <w:color w:val="000000" w:themeColor="text1"/>
         </w:rPr>
+        <w:t xml:space="preserve">    for i = 0 to n-1:</w:t>
+      </w:r>
+      <w:r>
+        <w:br/>
+      </w:r>
+      <w:r>
+        <w:rPr>
+          <w:rFonts w:ascii="Aptos" w:eastAsia="Aptos" w:hAnsi="Aptos" w:cs="Aptos"/>
+          <w:color w:val="000000" w:themeColor="text1"/>
+        </w:rPr>
+        <w:t xml:space="preserve">        maxLen = min(maxIdLength, n-i)</w:t>
+      </w:r>
+      <w:r>
+        <w:br/>
+      </w:r>
+      <w:r>
+        <w:rPr>
+          <w:rFonts w:ascii="Aptos" w:eastAsia="Aptos" w:hAnsi="Aptos" w:cs="Aptos"/>
+          <w:color w:val="000000" w:themeColor="text1"/>
+        </w:rPr>
+        <w:t xml:space="preserve">        for len = 1 to maxLen:</w:t>
+      </w:r>
+      <w:r>
+        <w:br/>
+      </w:r>
+      <w:r>
+        <w:rPr>
+          <w:rFonts w:ascii="Aptos" w:eastAsia="Aptos" w:hAnsi="Aptos" w:cs="Aptos"/>
+          <w:color w:val="000000" w:themeColor="text1"/>
+        </w:rPr>
+        <w:t xml:space="preserve">            candidate = weld.substring(i, i+len)</w:t>
+      </w:r>
+      <w:r>
+        <w:br/>
+      </w:r>
+      <w:r>
+        <w:rPr>
+          <w:rFonts w:ascii="Aptos" w:eastAsia="Aptos" w:hAnsi="Aptos" w:cs="Aptos"/>
+          <w:color w:val="000000" w:themeColor="text1"/>
+        </w:rPr>
+        <w:t xml:space="preserve">            if employeeIds.contains(candidate):</w:t>
+      </w:r>
+      <w:r>
+        <w:br/>
+      </w:r>
+      <w:r>
+        <w:rPr>
+          <w:rFonts w:ascii="Aptos" w:eastAsia="Aptos" w:hAnsi="Aptos" w:cs="Aptos"/>
+          <w:color w:val="000000" w:themeColor="text1"/>
+        </w:rPr>
+        <w:t xml:space="preserve">                matchesAtPosition[i].add(candidate)</w:t>
+      </w:r>
+      <w:r>
+        <w:br/>
+      </w:r>
+      <w:r>
+        <w:rPr>
+          <w:rFonts w:ascii="Aptos" w:eastAsia="Aptos" w:hAnsi="Aptos" w:cs="Aptos"/>
+          <w:color w:val="000000" w:themeColor="text1"/>
+        </w:rPr>
         <w:t xml:space="preserve">    </w:t>
       </w:r>
       <w:r>
@@ -1271,279 +624,8 @@
           <w:rFonts w:ascii="Aptos" w:eastAsia="Aptos" w:hAnsi="Aptos" w:cs="Aptos"/>
           <w:color w:val="000000" w:themeColor="text1"/>
         </w:rPr>
-        <w:t xml:space="preserve">    for </w:t>
-      </w:r>
-      <w:proofErr w:type="spellStart"/>
-      <w:r>
-        <w:rPr>
-          <w:rFonts w:ascii="Aptos" w:eastAsia="Aptos" w:hAnsi="Aptos" w:cs="Aptos"/>
-          <w:color w:val="000000" w:themeColor="text1"/>
-        </w:rPr>
-        <w:t>i</w:t>
-      </w:r>
-      <w:proofErr w:type="spellEnd"/>
-      <w:r>
-        <w:rPr>
-          <w:rFonts w:ascii="Aptos" w:eastAsia="Aptos" w:hAnsi="Aptos" w:cs="Aptos"/>
-          <w:color w:val="000000" w:themeColor="text1"/>
-        </w:rPr>
-        <w:t xml:space="preserve"> = 0 to n-1:</w:t>
-      </w:r>
-      <w:r>
-        <w:br/>
-      </w:r>
-      <w:r>
-        <w:rPr>
-          <w:rFonts w:ascii="Aptos" w:eastAsia="Aptos" w:hAnsi="Aptos" w:cs="Aptos"/>
-          <w:color w:val="000000" w:themeColor="text1"/>
-        </w:rPr>
-        <w:t xml:space="preserve">        </w:t>
-      </w:r>
-      <w:proofErr w:type="spellStart"/>
-      <w:r>
-        <w:rPr>
-          <w:rFonts w:ascii="Aptos" w:eastAsia="Aptos" w:hAnsi="Aptos" w:cs="Aptos"/>
-          <w:color w:val="000000" w:themeColor="text1"/>
-        </w:rPr>
-        <w:t>maxLen</w:t>
-      </w:r>
-      <w:proofErr w:type="spellEnd"/>
-      <w:r>
-        <w:rPr>
-          <w:rFonts w:ascii="Aptos" w:eastAsia="Aptos" w:hAnsi="Aptos" w:cs="Aptos"/>
-          <w:color w:val="000000" w:themeColor="text1"/>
-        </w:rPr>
-        <w:t xml:space="preserve"> = min(</w:t>
-      </w:r>
-      <w:proofErr w:type="spellStart"/>
-      <w:r>
-        <w:rPr>
-          <w:rFonts w:ascii="Aptos" w:eastAsia="Aptos" w:hAnsi="Aptos" w:cs="Aptos"/>
-          <w:color w:val="000000" w:themeColor="text1"/>
-        </w:rPr>
-        <w:t>maxIdLength</w:t>
-      </w:r>
-      <w:proofErr w:type="spellEnd"/>
-      <w:r>
-        <w:rPr>
-          <w:rFonts w:ascii="Aptos" w:eastAsia="Aptos" w:hAnsi="Aptos" w:cs="Aptos"/>
-          <w:color w:val="000000" w:themeColor="text1"/>
-        </w:rPr>
-        <w:t>, n-</w:t>
-      </w:r>
-      <w:proofErr w:type="spellStart"/>
-      <w:r>
-        <w:rPr>
-          <w:rFonts w:ascii="Aptos" w:eastAsia="Aptos" w:hAnsi="Aptos" w:cs="Aptos"/>
-          <w:color w:val="000000" w:themeColor="text1"/>
-        </w:rPr>
-        <w:t>i</w:t>
-      </w:r>
-      <w:proofErr w:type="spellEnd"/>
-      <w:r>
-        <w:rPr>
-          <w:rFonts w:ascii="Aptos" w:eastAsia="Aptos" w:hAnsi="Aptos" w:cs="Aptos"/>
-          <w:color w:val="000000" w:themeColor="text1"/>
-        </w:rPr>
-        <w:t>)</w:t>
-      </w:r>
-      <w:r>
-        <w:br/>
-      </w:r>
-      <w:r>
-        <w:rPr>
-          <w:rFonts w:ascii="Aptos" w:eastAsia="Aptos" w:hAnsi="Aptos" w:cs="Aptos"/>
-          <w:color w:val="000000" w:themeColor="text1"/>
-        </w:rPr>
-        <w:t xml:space="preserve">        for </w:t>
-      </w:r>
-      <w:proofErr w:type="spellStart"/>
-      <w:r>
-        <w:rPr>
-          <w:rFonts w:ascii="Aptos" w:eastAsia="Aptos" w:hAnsi="Aptos" w:cs="Aptos"/>
-          <w:color w:val="000000" w:themeColor="text1"/>
-        </w:rPr>
-        <w:t>len</w:t>
-      </w:r>
-      <w:proofErr w:type="spellEnd"/>
-      <w:r>
-        <w:rPr>
-          <w:rFonts w:ascii="Aptos" w:eastAsia="Aptos" w:hAnsi="Aptos" w:cs="Aptos"/>
-          <w:color w:val="000000" w:themeColor="text1"/>
-        </w:rPr>
-        <w:t xml:space="preserve"> = 1 to </w:t>
-      </w:r>
-      <w:proofErr w:type="spellStart"/>
-      <w:r>
-        <w:rPr>
-          <w:rFonts w:ascii="Aptos" w:eastAsia="Aptos" w:hAnsi="Aptos" w:cs="Aptos"/>
-          <w:color w:val="000000" w:themeColor="text1"/>
-        </w:rPr>
-        <w:t>maxLen</w:t>
-      </w:r>
-      <w:proofErr w:type="spellEnd"/>
-      <w:r>
-        <w:rPr>
-          <w:rFonts w:ascii="Aptos" w:eastAsia="Aptos" w:hAnsi="Aptos" w:cs="Aptos"/>
-          <w:color w:val="000000" w:themeColor="text1"/>
-        </w:rPr>
-        <w:t>:</w:t>
-      </w:r>
-      <w:r>
-        <w:br/>
-      </w:r>
-      <w:r>
-        <w:rPr>
-          <w:rFonts w:ascii="Aptos" w:eastAsia="Aptos" w:hAnsi="Aptos" w:cs="Aptos"/>
-          <w:color w:val="000000" w:themeColor="text1"/>
-        </w:rPr>
-        <w:t xml:space="preserve">            candidate = </w:t>
-      </w:r>
-      <w:proofErr w:type="spellStart"/>
-      <w:r>
-        <w:rPr>
-          <w:rFonts w:ascii="Aptos" w:eastAsia="Aptos" w:hAnsi="Aptos" w:cs="Aptos"/>
-          <w:color w:val="000000" w:themeColor="text1"/>
-        </w:rPr>
-        <w:t>weld.substring</w:t>
-      </w:r>
-      <w:proofErr w:type="spellEnd"/>
-      <w:r>
-        <w:rPr>
-          <w:rFonts w:ascii="Aptos" w:eastAsia="Aptos" w:hAnsi="Aptos" w:cs="Aptos"/>
-          <w:color w:val="000000" w:themeColor="text1"/>
-        </w:rPr>
-        <w:t>(</w:t>
-      </w:r>
-      <w:proofErr w:type="spellStart"/>
-      <w:r>
-        <w:rPr>
-          <w:rFonts w:ascii="Aptos" w:eastAsia="Aptos" w:hAnsi="Aptos" w:cs="Aptos"/>
-          <w:color w:val="000000" w:themeColor="text1"/>
-        </w:rPr>
-        <w:t>i</w:t>
-      </w:r>
-      <w:proofErr w:type="spellEnd"/>
-      <w:r>
-        <w:rPr>
-          <w:rFonts w:ascii="Aptos" w:eastAsia="Aptos" w:hAnsi="Aptos" w:cs="Aptos"/>
-          <w:color w:val="000000" w:themeColor="text1"/>
-        </w:rPr>
-        <w:t xml:space="preserve">, </w:t>
-      </w:r>
-      <w:proofErr w:type="spellStart"/>
-      <w:r>
-        <w:rPr>
-          <w:rFonts w:ascii="Aptos" w:eastAsia="Aptos" w:hAnsi="Aptos" w:cs="Aptos"/>
-          <w:color w:val="000000" w:themeColor="text1"/>
-        </w:rPr>
-        <w:t>i+len</w:t>
-      </w:r>
-      <w:proofErr w:type="spellEnd"/>
-      <w:r>
-        <w:rPr>
-          <w:rFonts w:ascii="Aptos" w:eastAsia="Aptos" w:hAnsi="Aptos" w:cs="Aptos"/>
-          <w:color w:val="000000" w:themeColor="text1"/>
-        </w:rPr>
-        <w:t>)</w:t>
-      </w:r>
-      <w:r>
-        <w:br/>
-      </w:r>
-      <w:r>
-        <w:rPr>
-          <w:rFonts w:ascii="Aptos" w:eastAsia="Aptos" w:hAnsi="Aptos" w:cs="Aptos"/>
-          <w:color w:val="000000" w:themeColor="text1"/>
-        </w:rPr>
-        <w:t xml:space="preserve">            if </w:t>
-      </w:r>
-      <w:proofErr w:type="spellStart"/>
-      <w:r>
-        <w:rPr>
-          <w:rFonts w:ascii="Aptos" w:eastAsia="Aptos" w:hAnsi="Aptos" w:cs="Aptos"/>
-          <w:color w:val="000000" w:themeColor="text1"/>
-        </w:rPr>
-        <w:t>employeeIds.contains</w:t>
-      </w:r>
-      <w:proofErr w:type="spellEnd"/>
-      <w:r>
-        <w:rPr>
-          <w:rFonts w:ascii="Aptos" w:eastAsia="Aptos" w:hAnsi="Aptos" w:cs="Aptos"/>
-          <w:color w:val="000000" w:themeColor="text1"/>
-        </w:rPr>
-        <w:t>(candidate):</w:t>
-      </w:r>
-      <w:r>
-        <w:br/>
-      </w:r>
-      <w:r>
-        <w:rPr>
-          <w:rFonts w:ascii="Aptos" w:eastAsia="Aptos" w:hAnsi="Aptos" w:cs="Aptos"/>
-          <w:color w:val="000000" w:themeColor="text1"/>
-        </w:rPr>
-        <w:t xml:space="preserve">                </w:t>
-      </w:r>
-      <w:proofErr w:type="spellStart"/>
-      <w:r>
-        <w:rPr>
-          <w:rFonts w:ascii="Aptos" w:eastAsia="Aptos" w:hAnsi="Aptos" w:cs="Aptos"/>
-          <w:color w:val="000000" w:themeColor="text1"/>
-        </w:rPr>
-        <w:t>matchesAtPosition</w:t>
-      </w:r>
-      <w:proofErr w:type="spellEnd"/>
-      <w:r>
-        <w:rPr>
-          <w:rFonts w:ascii="Aptos" w:eastAsia="Aptos" w:hAnsi="Aptos" w:cs="Aptos"/>
-          <w:color w:val="000000" w:themeColor="text1"/>
-        </w:rPr>
-        <w:t>[</w:t>
-      </w:r>
-      <w:proofErr w:type="spellStart"/>
-      <w:r>
-        <w:rPr>
-          <w:rFonts w:ascii="Aptos" w:eastAsia="Aptos" w:hAnsi="Aptos" w:cs="Aptos"/>
-          <w:color w:val="000000" w:themeColor="text1"/>
-        </w:rPr>
-        <w:t>i</w:t>
-      </w:r>
-      <w:proofErr w:type="spellEnd"/>
-      <w:r>
-        <w:rPr>
-          <w:rFonts w:ascii="Aptos" w:eastAsia="Aptos" w:hAnsi="Aptos" w:cs="Aptos"/>
-          <w:color w:val="000000" w:themeColor="text1"/>
-        </w:rPr>
-        <w:t>].add(candidate)</w:t>
-      </w:r>
-      <w:r>
-        <w:br/>
-      </w:r>
-      <w:r>
-        <w:rPr>
-          <w:rFonts w:ascii="Aptos" w:eastAsia="Aptos" w:hAnsi="Aptos" w:cs="Aptos"/>
-          <w:color w:val="000000" w:themeColor="text1"/>
-        </w:rPr>
-        <w:t xml:space="preserve">    </w:t>
-      </w:r>
-      <w:r>
-        <w:br/>
-      </w:r>
-      <w:r>
-        <w:rPr>
-          <w:rFonts w:ascii="Aptos" w:eastAsia="Aptos" w:hAnsi="Aptos" w:cs="Aptos"/>
-          <w:color w:val="000000" w:themeColor="text1"/>
-        </w:rPr>
-        <w:t xml:space="preserve">    return </w:t>
-      </w:r>
-      <w:proofErr w:type="spellStart"/>
-      <w:r>
-        <w:rPr>
-          <w:rFonts w:ascii="Aptos" w:eastAsia="Aptos" w:hAnsi="Aptos" w:cs="Aptos"/>
-          <w:color w:val="000000" w:themeColor="text1"/>
-        </w:rPr>
-        <w:t>matchesAtPosition</w:t>
-      </w:r>
-      <w:proofErr w:type="spellEnd"/>
+        <w:t xml:space="preserve">    return matchesAtPosition</w:t>
+      </w:r>
       <w:r>
         <w:br/>
       </w:r>
@@ -1595,39 +677,7 @@
           <w:rFonts w:ascii="Aptos" w:eastAsia="Aptos" w:hAnsi="Aptos" w:cs="Aptos"/>
           <w:color w:val="000000" w:themeColor="text1"/>
         </w:rPr>
-        <w:t xml:space="preserve">: The recurrence relation captures the problem structure. For position </w:t>
-      </w:r>
-      <w:proofErr w:type="spellStart"/>
-      <w:r>
-        <w:rPr>
-          <w:rFonts w:ascii="Aptos" w:eastAsia="Aptos" w:hAnsi="Aptos" w:cs="Aptos"/>
-          <w:color w:val="000000" w:themeColor="text1"/>
-        </w:rPr>
-        <w:t>i</w:t>
-      </w:r>
-      <w:proofErr w:type="spellEnd"/>
-      <w:r>
-        <w:rPr>
-          <w:rFonts w:ascii="Aptos" w:eastAsia="Aptos" w:hAnsi="Aptos" w:cs="Aptos"/>
-          <w:color w:val="000000" w:themeColor="text1"/>
-        </w:rPr>
-        <w:t xml:space="preserve">, we consider all valid employee IDs starting at </w:t>
-      </w:r>
-      <w:proofErr w:type="spellStart"/>
-      <w:r>
-        <w:rPr>
-          <w:rFonts w:ascii="Aptos" w:eastAsia="Aptos" w:hAnsi="Aptos" w:cs="Aptos"/>
-          <w:color w:val="000000" w:themeColor="text1"/>
-        </w:rPr>
-        <w:t>i</w:t>
-      </w:r>
-      <w:proofErr w:type="spellEnd"/>
-      <w:r>
-        <w:rPr>
-          <w:rFonts w:ascii="Aptos" w:eastAsia="Aptos" w:hAnsi="Aptos" w:cs="Aptos"/>
-          <w:color w:val="000000" w:themeColor="text1"/>
-        </w:rPr>
-        <w:t xml:space="preserve"> and combine with optimal solutions from the remaining substring. </w:t>
+        <w:t xml:space="preserve">: The recurrence relation captures the problem structure. For position i, we consider all valid employee IDs starting at i and combine with optimal solutions from the remaining substring. </w:t>
       </w:r>
     </w:p>
     <w:p>
@@ -1648,23 +698,7 @@
           <w:rFonts w:ascii="Aptos" w:eastAsia="Aptos" w:hAnsi="Aptos" w:cs="Aptos"/>
           <w:color w:val="000000" w:themeColor="text1"/>
         </w:rPr>
-        <w:t xml:space="preserve">: If an optimal solution uses employee ID at position </w:t>
-      </w:r>
-      <w:proofErr w:type="spellStart"/>
-      <w:r>
-        <w:rPr>
-          <w:rFonts w:ascii="Aptos" w:eastAsia="Aptos" w:hAnsi="Aptos" w:cs="Aptos"/>
-          <w:color w:val="000000" w:themeColor="text1"/>
-        </w:rPr>
-        <w:t>i</w:t>
-      </w:r>
-      <w:proofErr w:type="spellEnd"/>
-      <w:r>
-        <w:rPr>
-          <w:rFonts w:ascii="Aptos" w:eastAsia="Aptos" w:hAnsi="Aptos" w:cs="Aptos"/>
-          <w:color w:val="000000" w:themeColor="text1"/>
-        </w:rPr>
-        <w:t xml:space="preserve">, then the remaining substring must also be solved optimally. </w:t>
+        <w:t xml:space="preserve">: If an optimal solution uses employee ID at position i, then the remaining substring must also be solved optimally. </w:t>
       </w:r>
     </w:p>
     <w:p>
@@ -1690,23 +724,7 @@
           <w:rFonts w:ascii="Aptos" w:eastAsia="Aptos" w:hAnsi="Aptos" w:cs="Aptos"/>
           <w:color w:val="000000" w:themeColor="text1"/>
         </w:rPr>
-        <w:t xml:space="preserve">: By checking all substrings of length 1 to </w:t>
-      </w:r>
-      <w:proofErr w:type="spellStart"/>
-      <w:r>
-        <w:rPr>
-          <w:rFonts w:ascii="Aptos" w:eastAsia="Aptos" w:hAnsi="Aptos" w:cs="Aptos"/>
-          <w:color w:val="000000" w:themeColor="text1"/>
-        </w:rPr>
-        <w:t>maxIdLength</w:t>
-      </w:r>
-      <w:proofErr w:type="spellEnd"/>
-      <w:r>
-        <w:rPr>
-          <w:rFonts w:ascii="Aptos" w:eastAsia="Aptos" w:hAnsi="Aptos" w:cs="Aptos"/>
-          <w:color w:val="000000" w:themeColor="text1"/>
-        </w:rPr>
-        <w:t xml:space="preserve"> at each position and validating against the employee ID set, we guarantee finding all valid matches.</w:t>
+        <w:t>: By checking all substrings of length 1 to maxIdLength at each position and validating against the employee ID set, we guarantee finding all valid matches.</w:t>
       </w:r>
     </w:p>
     <w:p>
@@ -1933,6 +951,46 @@
         </w:rPr>
         <w:t>.</w:t>
       </w:r>
+    </w:p>
+    <w:p>
+      <w:pPr>
+        <w:spacing w:before="240" w:after="240"/>
+        <w:rPr>
+          <w:rFonts w:ascii="Aptos" w:eastAsia="Aptos" w:hAnsi="Aptos" w:cs="Aptos"/>
+          <w:color w:val="000000" w:themeColor="text1"/>
+        </w:rPr>
+      </w:pPr>
+    </w:p>
+    <w:p>
+      <w:pPr>
+        <w:spacing w:before="240" w:after="240"/>
+        <w:rPr>
+          <w:rFonts w:eastAsia="Aptos" w:cs="Aptos"/>
+          <w:color w:val="000000" w:themeColor="text1"/>
+          <w:sz w:val="28"/>
+          <w:szCs w:val="28"/>
+        </w:rPr>
+      </w:pPr>
+      <w:r>
+        <w:rPr>
+          <w:rFonts w:eastAsia="Aptos" w:cs="Cambria Math"/>
+          <w:b/>
+          <w:bCs/>
+          <w:color w:val="000000" w:themeColor="text1"/>
+          <w:sz w:val="28"/>
+          <w:szCs w:val="28"/>
+        </w:rPr>
+        <w:t>5. Build Version - 1.0</w:t>
+      </w:r>
+    </w:p>
+    <w:p>
+      <w:pPr>
+        <w:spacing w:before="240" w:after="240"/>
+        <w:rPr>
+          <w:rFonts w:ascii="Aptos" w:eastAsia="Aptos" w:hAnsi="Aptos" w:cs="Aptos"/>
+          <w:color w:val="000000" w:themeColor="text1"/>
+        </w:rPr>
+      </w:pPr>
     </w:p>
     <w:sectPr>
       <w:headerReference w:type="default" r:id="rId7"/>
@@ -1978,15 +1036,7 @@
       <w:pStyle w:val="Footer"/>
     </w:pPr>
     <w:r>
-      <w:t xml:space="preserve">By Baran </w:t>
-    </w:r>
-    <w:proofErr w:type="spellStart"/>
-    <w:r>
-      <w:t>Ustundag</w:t>
-    </w:r>
-    <w:proofErr w:type="spellEnd"/>
-    <w:r>
-      <w:t xml:space="preserve"> &amp; Adriel Braho</w:t>
+      <w:t>By Baran Ustundag &amp; Adriel Braho</w:t>
     </w:r>
   </w:p>
 </w:ftr>

</xml_diff>